<commit_message>
updates to report structure
</commit_message>
<xml_diff>
--- a/docs/11_report/outline.docx
+++ b/docs/11_report/outline.docx
@@ -2,7 +2,11 @@
 <file path=word/document.xml><?xml version="1.0" encoding="utf-8"?>
 <w:document xmlns:wpc="http://schemas.microsoft.com/office/word/2010/wordprocessingCanvas" xmlns:mo="http://schemas.microsoft.com/office/mac/office/2008/main" xmlns:mc="http://schemas.openxmlformats.org/markup-compatibility/2006" xmlns:mv="urn:schemas-microsoft-com:mac:vml" xmlns:o="urn:schemas-microsoft-com:office:office" xmlns:r="http://schemas.openxmlformats.org/officeDocument/2006/relationships" xmlns:m="http://schemas.openxmlformats.org/officeDocument/2006/math" xmlns:v="urn:schemas-microsoft-com:vml" xmlns:wp14="http://schemas.microsoft.com/office/word/2010/wordprocessingDrawing" xmlns:wp="http://schemas.openxmlformats.org/drawingml/2006/wordprocessingDrawing" xmlns:w10="urn:schemas-microsoft-com:office:word" xmlns:w="http://schemas.openxmlformats.org/wordprocessingml/2006/main" xmlns:w14="http://schemas.microsoft.com/office/word/2010/wordml" xmlns:w15="http://schemas.microsoft.com/office/word/2012/wordml" xmlns:wpg="http://schemas.microsoft.com/office/word/2010/wordprocessingGroup" xmlns:wpi="http://schemas.microsoft.com/office/word/2010/wordprocessingInk" xmlns:wne="http://schemas.microsoft.com/office/word/2006/wordml" xmlns:wps="http://schemas.microsoft.com/office/word/2010/wordprocessingShape" mc:Ignorable="w14 w15 wp14">
   <w:body>
-    <w:p>
+    <w:p/>
+    <w:p/>
+    <w:p/>
+    <w:p>
+      <w:bookmarkStart w:id="0" w:name="_GoBack"/>
       <w:r>
         <w:t>Abstract</w:t>
       </w:r>
@@ -27,8 +31,6 @@
       <w:r>
         <w:t>Nomenclature</w:t>
       </w:r>
-      <w:bookmarkStart w:id="0" w:name="_GoBack"/>
-      <w:bookmarkEnd w:id="0"/>
     </w:p>
     <w:p/>
     <w:p>
@@ -369,6 +371,7 @@
         </w:numPr>
       </w:pPr>
       <w:r>
+        <w:lastRenderedPageBreak/>
         <w:t>Backlog</w:t>
       </w:r>
     </w:p>
@@ -408,7 +411,6 @@
         </w:numPr>
       </w:pPr>
       <w:r>
-        <w:lastRenderedPageBreak/>
         <w:t>Back-end</w:t>
       </w:r>
     </w:p>
@@ -571,10 +573,7 @@
         </w:numPr>
       </w:pPr>
       <w:r>
-        <w:t>Non-</w:t>
-      </w:r>
-      <w:r>
-        <w:t>Functional requirements review</w:t>
+        <w:t>Non-Functional requirements review</w:t>
       </w:r>
     </w:p>
     <w:p/>
@@ -619,6 +618,7 @@
         <w:t>Bibliography</w:t>
       </w:r>
     </w:p>
+    <w:bookmarkEnd w:id="0"/>
     <w:sectPr>
       <w:pgSz w:w="11900" w:h="16840"/>
       <w:pgMar w:top="1440" w:right="1440" w:bottom="1440" w:left="1440" w:header="709" w:footer="709" w:gutter="0"/>

</xml_diff>